<commit_message>
Added feasibility test for Selenium
</commit_message>
<xml_diff>
--- a/Data Innovation Challenge/DataDrivenInnovationChallenge Plan - Thomas Van der Molen.docx
+++ b/Data Innovation Challenge/DataDrivenInnovationChallenge Plan - Thomas Van der Molen.docx
@@ -893,7 +893,7 @@
                 <w:rFonts w:eastAsia="Times New Roman" w:cstheme="minorHAnsi"/>
                 <w:lang w:val="en-US" w:eastAsia="en-NL"/>
               </w:rPr>
-              <w:t>Data Driven Innovation Challenge</w:t>
+              <w:t>Leveraging reinforcement learning for automated testing</w:t>
             </w:r>
           </w:p>
         </w:tc>
@@ -956,7 +956,7 @@
           <w:r>
             <w:fldChar w:fldCharType="separate"/>
           </w:r>
-          <w:hyperlink w:anchor="_Toc150011794" w:history="1">
+          <w:hyperlink w:anchor="_Toc152337996" w:history="1">
             <w:r>
               <w:rPr>
                 <w:rStyle w:val="Hyperlink"/>
@@ -984,7 +984,7 @@
                 <w:noProof/>
                 <w:webHidden/>
               </w:rPr>
-              <w:instrText xml:space="preserve"> PAGEREF _Toc150011794 \h </w:instrText>
+              <w:instrText xml:space="preserve"> PAGEREF _Toc152337996 \h </w:instrText>
             </w:r>
             <w:r>
               <w:rPr>
@@ -1029,7 +1029,7 @@
               <w14:ligatures w14:val="standardContextual"/>
             </w:rPr>
           </w:pPr>
-          <w:hyperlink w:anchor="_Toc150011795" w:history="1">
+          <w:hyperlink w:anchor="_Toc152337997" w:history="1">
             <w:r>
               <w:rPr>
                 <w:rStyle w:val="Hyperlink"/>
@@ -1057,7 +1057,7 @@
                 <w:noProof/>
                 <w:webHidden/>
               </w:rPr>
-              <w:instrText xml:space="preserve"> PAGEREF _Toc150011795 \h </w:instrText>
+              <w:instrText xml:space="preserve"> PAGEREF _Toc152337997 \h </w:instrText>
             </w:r>
             <w:r>
               <w:rPr>
@@ -1102,7 +1102,7 @@
               <w14:ligatures w14:val="standardContextual"/>
             </w:rPr>
           </w:pPr>
-          <w:hyperlink w:anchor="_Toc150011796" w:history="1">
+          <w:hyperlink w:anchor="_Toc152337998" w:history="1">
             <w:r>
               <w:rPr>
                 <w:rStyle w:val="Hyperlink"/>
@@ -1130,7 +1130,7 @@
                 <w:noProof/>
                 <w:webHidden/>
               </w:rPr>
-              <w:instrText xml:space="preserve"> PAGEREF _Toc150011796 \h </w:instrText>
+              <w:instrText xml:space="preserve"> PAGEREF _Toc152337998 \h </w:instrText>
             </w:r>
             <w:r>
               <w:rPr>
@@ -1175,7 +1175,7 @@
               <w14:ligatures w14:val="standardContextual"/>
             </w:rPr>
           </w:pPr>
-          <w:hyperlink w:anchor="_Toc150011797" w:history="1">
+          <w:hyperlink w:anchor="_Toc152337999" w:history="1">
             <w:r>
               <w:rPr>
                 <w:rStyle w:val="Hyperlink"/>
@@ -1203,7 +1203,80 @@
                 <w:noProof/>
                 <w:webHidden/>
               </w:rPr>
-              <w:instrText xml:space="preserve"> PAGEREF _Toc150011797 \h </w:instrText>
+              <w:instrText xml:space="preserve"> PAGEREF _Toc152337999 \h </w:instrText>
+            </w:r>
+            <w:r>
+              <w:rPr>
+                <w:noProof/>
+                <w:webHidden/>
+              </w:rPr>
+            </w:r>
+            <w:r>
+              <w:rPr>
+                <w:noProof/>
+                <w:webHidden/>
+              </w:rPr>
+              <w:fldChar w:fldCharType="separate"/>
+            </w:r>
+            <w:r>
+              <w:rPr>
+                <w:noProof/>
+                <w:webHidden/>
+              </w:rPr>
+              <w:t>3</w:t>
+            </w:r>
+            <w:r>
+              <w:rPr>
+                <w:noProof/>
+                <w:webHidden/>
+              </w:rPr>
+              <w:fldChar w:fldCharType="end"/>
+            </w:r>
+          </w:hyperlink>
+        </w:p>
+        <w:p>
+          <w:pPr>
+            <w:pStyle w:val="TOC3"/>
+            <w:tabs>
+              <w:tab w:val="right" w:leader="dot" w:pos="9016"/>
+            </w:tabs>
+            <w:rPr>
+              <w:rFonts w:eastAsiaTheme="minorEastAsia"/>
+              <w:noProof/>
+              <w:kern w:val="2"/>
+              <w:lang w:val="en-NL" w:eastAsia="en-NL"/>
+              <w14:ligatures w14:val="standardContextual"/>
+            </w:rPr>
+          </w:pPr>
+          <w:hyperlink w:anchor="_Toc152338000" w:history="1">
+            <w:r>
+              <w:rPr>
+                <w:rStyle w:val="Hyperlink"/>
+                <w:noProof/>
+                <w:lang w:val="en-US"/>
+              </w:rPr>
+              <w:t>Questions</w:t>
+            </w:r>
+            <w:r>
+              <w:rPr>
+                <w:noProof/>
+                <w:webHidden/>
+              </w:rPr>
+              <w:tab/>
+            </w:r>
+            <w:r>
+              <w:rPr>
+                <w:noProof/>
+                <w:webHidden/>
+              </w:rPr>
+              <w:fldChar w:fldCharType="begin"/>
+            </w:r>
+            <w:r>
+              <w:rPr>
+                <w:noProof/>
+                <w:webHidden/>
+              </w:rPr>
+              <w:instrText xml:space="preserve"> PAGEREF _Toc152338000 \h </w:instrText>
             </w:r>
             <w:r>
               <w:rPr>
@@ -1248,7 +1321,7 @@
               <w14:ligatures w14:val="standardContextual"/>
             </w:rPr>
           </w:pPr>
-          <w:hyperlink w:anchor="_Toc150011798" w:history="1">
+          <w:hyperlink w:anchor="_Toc152338001" w:history="1">
             <w:r>
               <w:rPr>
                 <w:rStyle w:val="Hyperlink"/>
@@ -1276,7 +1349,7 @@
                 <w:noProof/>
                 <w:webHidden/>
               </w:rPr>
-              <w:instrText xml:space="preserve"> PAGEREF _Toc150011798 \h </w:instrText>
+              <w:instrText xml:space="preserve"> PAGEREF _Toc152338001 \h </w:instrText>
             </w:r>
             <w:r>
               <w:rPr>
@@ -1321,7 +1394,7 @@
               <w14:ligatures w14:val="standardContextual"/>
             </w:rPr>
           </w:pPr>
-          <w:hyperlink w:anchor="_Toc150011799" w:history="1">
+          <w:hyperlink w:anchor="_Toc152338002" w:history="1">
             <w:r>
               <w:rPr>
                 <w:rStyle w:val="Hyperlink"/>
@@ -1349,7 +1422,7 @@
                 <w:noProof/>
                 <w:webHidden/>
               </w:rPr>
-              <w:instrText xml:space="preserve"> PAGEREF _Toc150011799 \h </w:instrText>
+              <w:instrText xml:space="preserve"> PAGEREF _Toc152338002 \h </w:instrText>
             </w:r>
             <w:r>
               <w:rPr>
@@ -1394,7 +1467,7 @@
               <w14:ligatures w14:val="standardContextual"/>
             </w:rPr>
           </w:pPr>
-          <w:hyperlink w:anchor="_Toc150011800" w:history="1">
+          <w:hyperlink w:anchor="_Toc152338003" w:history="1">
             <w:r>
               <w:rPr>
                 <w:rStyle w:val="Hyperlink"/>
@@ -1422,7 +1495,7 @@
                 <w:noProof/>
                 <w:webHidden/>
               </w:rPr>
-              <w:instrText xml:space="preserve"> PAGEREF _Toc150011800 \h </w:instrText>
+              <w:instrText xml:space="preserve"> PAGEREF _Toc152338003 \h </w:instrText>
             </w:r>
             <w:r>
               <w:rPr>
@@ -1467,7 +1540,7 @@
               <w14:ligatures w14:val="standardContextual"/>
             </w:rPr>
           </w:pPr>
-          <w:hyperlink w:anchor="_Toc150011801" w:history="1">
+          <w:hyperlink w:anchor="_Toc152338004" w:history="1">
             <w:r>
               <w:rPr>
                 <w:rStyle w:val="Hyperlink"/>
@@ -1495,7 +1568,7 @@
                 <w:noProof/>
                 <w:webHidden/>
               </w:rPr>
-              <w:instrText xml:space="preserve"> PAGEREF _Toc150011801 \h </w:instrText>
+              <w:instrText xml:space="preserve"> PAGEREF _Toc152338004 \h </w:instrText>
             </w:r>
             <w:r>
               <w:rPr>
@@ -1540,7 +1613,7 @@
               <w14:ligatures w14:val="standardContextual"/>
             </w:rPr>
           </w:pPr>
-          <w:hyperlink w:anchor="_Toc150011802" w:history="1">
+          <w:hyperlink w:anchor="_Toc152338005" w:history="1">
             <w:r>
               <w:rPr>
                 <w:rStyle w:val="Hyperlink"/>
@@ -1568,7 +1641,7 @@
                 <w:noProof/>
                 <w:webHidden/>
               </w:rPr>
-              <w:instrText xml:space="preserve"> PAGEREF _Toc150011802 \h </w:instrText>
+              <w:instrText xml:space="preserve"> PAGEREF _Toc152338005 \h </w:instrText>
             </w:r>
             <w:r>
               <w:rPr>
@@ -1613,7 +1686,7 @@
               <w14:ligatures w14:val="standardContextual"/>
             </w:rPr>
           </w:pPr>
-          <w:hyperlink w:anchor="_Toc150011803" w:history="1">
+          <w:hyperlink w:anchor="_Toc152338006" w:history="1">
             <w:r>
               <w:rPr>
                 <w:rStyle w:val="Hyperlink"/>
@@ -1641,7 +1714,7 @@
                 <w:noProof/>
                 <w:webHidden/>
               </w:rPr>
-              <w:instrText xml:space="preserve"> PAGEREF _Toc150011803 \h </w:instrText>
+              <w:instrText xml:space="preserve"> PAGEREF _Toc152338006 \h </w:instrText>
             </w:r>
             <w:r>
               <w:rPr>
@@ -1686,7 +1759,7 @@
               <w14:ligatures w14:val="standardContextual"/>
             </w:rPr>
           </w:pPr>
-          <w:hyperlink w:anchor="_Toc150011804" w:history="1">
+          <w:hyperlink w:anchor="_Toc152338007" w:history="1">
             <w:r>
               <w:rPr>
                 <w:rStyle w:val="Hyperlink"/>
@@ -1714,7 +1787,7 @@
                 <w:noProof/>
                 <w:webHidden/>
               </w:rPr>
-              <w:instrText xml:space="preserve"> PAGEREF _Toc150011804 \h </w:instrText>
+              <w:instrText xml:space="preserve"> PAGEREF _Toc152338007 \h </w:instrText>
             </w:r>
             <w:r>
               <w:rPr>
@@ -1771,7 +1844,7 @@
       <w:r>
         <w:br w:type="page"/>
       </w:r>
-      <w:bookmarkStart w:id="1" w:name="_Toc150011794"/>
+      <w:bookmarkStart w:id="1" w:name="_Toc152337996"/>
       <w:r>
         <w:rPr>
           <w:lang w:val="en-US"/>
@@ -1801,7 +1874,7 @@
           <w:lang w:val="en-US"/>
         </w:rPr>
       </w:pPr>
-      <w:bookmarkStart w:id="2" w:name="_Toc150011795"/>
+      <w:bookmarkStart w:id="2" w:name="_Toc152337997"/>
       <w:r>
         <w:rPr>
           <w:lang w:val="en-US"/>
@@ -1916,7 +1989,21 @@
         <w:rPr>
           <w:lang w:val="en-US"/>
         </w:rPr>
-        <w:t>All these caveats/down-sides of human and automated integration tests, cause them to not only cost a lot of time (and money) but to often not be done at all at the cost of application quality.</w:t>
+        <w:t xml:space="preserve">All these caveats/down-sides of human and automated integration tests, cause them to not only cost a lot of time (and money) but </w:t>
+      </w:r>
+      <w:proofErr w:type="spellStart"/>
+      <w:r>
+        <w:rPr>
+          <w:lang w:val="en-US"/>
+        </w:rPr>
+        <w:t>to</w:t>
+      </w:r>
+      <w:proofErr w:type="spellEnd"/>
+      <w:r>
+        <w:rPr>
+          <w:lang w:val="en-US"/>
+        </w:rPr>
+        <w:t xml:space="preserve"> often not be done at all at the cost of application quality.</w:t>
       </w:r>
     </w:p>
     <w:p>
@@ -1926,7 +2013,7 @@
           <w:lang w:val="en-US"/>
         </w:rPr>
       </w:pPr>
-      <w:bookmarkStart w:id="3" w:name="_Toc150011796"/>
+      <w:bookmarkStart w:id="3" w:name="_Toc152337998"/>
       <w:r>
         <w:rPr>
           <w:lang w:val="en-US"/>
@@ -1982,7 +2069,7 @@
           <w:lang w:val="en-US"/>
         </w:rPr>
       </w:pPr>
-      <w:bookmarkStart w:id="4" w:name="_Toc150011797"/>
+      <w:bookmarkStart w:id="4" w:name="_Toc152337999"/>
       <w:r>
         <w:rPr>
           <w:lang w:val="en-US"/>
@@ -2109,20 +2196,207 @@
     </w:p>
     <w:p>
       <w:pPr>
-        <w:rPr>
-          <w:rFonts w:asciiTheme="majorHAnsi" w:eastAsiaTheme="majorEastAsia" w:hAnsiTheme="majorHAnsi" w:cstheme="majorBidi"/>
-          <w:color w:val="2F5496" w:themeColor="accent1" w:themeShade="BF"/>
-          <w:sz w:val="26"/>
-          <w:szCs w:val="26"/>
-          <w:lang w:val="en-US"/>
-        </w:rPr>
-      </w:pPr>
-      <w:bookmarkStart w:id="5" w:name="_Toc150011798"/>
-      <w:r>
-        <w:rPr>
-          <w:lang w:val="en-US"/>
-        </w:rPr>
-        <w:br w:type="page"/>
+        <w:pStyle w:val="Heading3"/>
+        <w:rPr>
+          <w:lang w:val="en-US"/>
+        </w:rPr>
+      </w:pPr>
+      <w:bookmarkStart w:id="5" w:name="_Toc152338000"/>
+      <w:r>
+        <w:rPr>
+          <w:lang w:val="en-US"/>
+        </w:rPr>
+        <w:t>Questions</w:t>
+      </w:r>
+      <w:bookmarkEnd w:id="5"/>
+    </w:p>
+    <w:p>
+      <w:pPr>
+        <w:spacing w:after="0"/>
+        <w:rPr>
+          <w:b/>
+          <w:bCs/>
+          <w:lang w:val="en-US"/>
+        </w:rPr>
+      </w:pPr>
+      <w:r>
+        <w:rPr>
+          <w:b/>
+          <w:bCs/>
+          <w:lang w:val="en-US"/>
+        </w:rPr>
+        <w:t xml:space="preserve">Main question: </w:t>
+      </w:r>
+    </w:p>
+    <w:p>
+      <w:pPr>
+        <w:rPr>
+          <w:i/>
+          <w:iCs/>
+          <w:lang w:val="en-US"/>
+        </w:rPr>
+      </w:pPr>
+      <w:r>
+        <w:rPr>
+          <w:i/>
+          <w:iCs/>
+          <w:lang w:val="en-US"/>
+        </w:rPr>
+        <w:t>Can Reinforcement learning be leveraged to automatically identify anomalous behavior within a web-application?</w:t>
+      </w:r>
+    </w:p>
+    <w:p>
+      <w:pPr>
+        <w:spacing w:after="0"/>
+        <w:rPr>
+          <w:b/>
+          <w:bCs/>
+          <w:i/>
+          <w:iCs/>
+          <w:lang w:val="en-US"/>
+        </w:rPr>
+      </w:pPr>
+      <w:r>
+        <w:rPr>
+          <w:b/>
+          <w:bCs/>
+          <w:i/>
+          <w:iCs/>
+          <w:lang w:val="en-US"/>
+        </w:rPr>
+        <w:t>Sub questions:</w:t>
+      </w:r>
+    </w:p>
+    <w:p>
+      <w:pPr>
+        <w:pStyle w:val="ListParagraph"/>
+        <w:numPr>
+          <w:ilvl w:val="0"/>
+          <w:numId w:val="2"/>
+        </w:numPr>
+        <w:rPr>
+          <w:b/>
+          <w:bCs/>
+          <w:i/>
+          <w:iCs/>
+          <w:lang w:val="en-US"/>
+        </w:rPr>
+      </w:pPr>
+      <w:r>
+        <w:rPr>
+          <w:i/>
+          <w:iCs/>
+          <w:lang w:val="en-US"/>
+        </w:rPr>
+        <w:t xml:space="preserve">How can a </w:t>
+      </w:r>
+      <w:proofErr w:type="gramStart"/>
+      <w:r>
+        <w:rPr>
+          <w:i/>
+          <w:iCs/>
+          <w:lang w:val="en-US"/>
+        </w:rPr>
+        <w:t>web-page</w:t>
+      </w:r>
+      <w:proofErr w:type="gramEnd"/>
+      <w:r>
+        <w:rPr>
+          <w:i/>
+          <w:iCs/>
+          <w:lang w:val="en-US"/>
+        </w:rPr>
+        <w:t xml:space="preserve"> (HTML, CSS, JS) be converted into </w:t>
+      </w:r>
+      <w:proofErr w:type="gramStart"/>
+      <w:r>
+        <w:rPr>
+          <w:i/>
+          <w:iCs/>
+          <w:lang w:val="en-US"/>
+        </w:rPr>
+        <w:t>a RL</w:t>
+      </w:r>
+      <w:proofErr w:type="gramEnd"/>
+      <w:r>
+        <w:rPr>
+          <w:i/>
+          <w:iCs/>
+          <w:lang w:val="en-US"/>
+        </w:rPr>
+        <w:t xml:space="preserve"> environment?</w:t>
+      </w:r>
+    </w:p>
+    <w:p>
+      <w:pPr>
+        <w:pStyle w:val="ListParagraph"/>
+        <w:numPr>
+          <w:ilvl w:val="0"/>
+          <w:numId w:val="2"/>
+        </w:numPr>
+        <w:rPr>
+          <w:b/>
+          <w:bCs/>
+          <w:i/>
+          <w:iCs/>
+          <w:lang w:val="en-US"/>
+        </w:rPr>
+      </w:pPr>
+      <w:r>
+        <w:rPr>
+          <w:i/>
+          <w:iCs/>
+          <w:lang w:val="en-US"/>
+        </w:rPr>
+        <w:t>How can an RL agent interact with a web-application?</w:t>
+      </w:r>
+    </w:p>
+    <w:p>
+      <w:pPr>
+        <w:pStyle w:val="ListParagraph"/>
+        <w:numPr>
+          <w:ilvl w:val="0"/>
+          <w:numId w:val="2"/>
+        </w:numPr>
+        <w:rPr>
+          <w:b/>
+          <w:bCs/>
+          <w:i/>
+          <w:iCs/>
+          <w:lang w:val="en-US"/>
+        </w:rPr>
+      </w:pPr>
+      <w:r>
+        <w:rPr>
+          <w:i/>
+          <w:iCs/>
+          <w:lang w:val="en-US"/>
+        </w:rPr>
+        <w:t>What anomalous behavior can be expected within a web-application?</w:t>
+      </w:r>
+    </w:p>
+    <w:p>
+      <w:pPr>
+        <w:pStyle w:val="ListParagraph"/>
+        <w:numPr>
+          <w:ilvl w:val="0"/>
+          <w:numId w:val="2"/>
+        </w:numPr>
+        <w:rPr>
+          <w:b/>
+          <w:bCs/>
+          <w:i/>
+          <w:iCs/>
+          <w:lang w:val="en-US"/>
+        </w:rPr>
+      </w:pPr>
+      <w:r>
+        <w:rPr>
+          <w:i/>
+          <w:iCs/>
+          <w:lang w:val="en-US"/>
+        </w:rPr>
+        <w:t>What factors should affect an RL agent’s behavior?</w:t>
       </w:r>
     </w:p>
     <w:p>
@@ -2132,6 +2406,7 @@
           <w:lang w:val="en-US"/>
         </w:rPr>
       </w:pPr>
+      <w:bookmarkStart w:id="6" w:name="_Toc152338001"/>
       <w:r>
         <w:rPr>
           <w:lang w:val="en-US"/>
@@ -2145,7 +2420,7 @@
         </w:rPr>
         <w:t>products</w:t>
       </w:r>
-      <w:bookmarkEnd w:id="5"/>
+      <w:bookmarkEnd w:id="6"/>
     </w:p>
     <w:p>
       <w:pPr>
@@ -2308,14 +2583,14 @@
           <w:lang w:val="en-US"/>
         </w:rPr>
       </w:pPr>
-      <w:bookmarkStart w:id="6" w:name="_Toc150011799"/>
+      <w:bookmarkStart w:id="7" w:name="_Toc152338002"/>
       <w:r>
         <w:rPr>
           <w:lang w:val="en-US"/>
         </w:rPr>
         <w:t>The difference</w:t>
       </w:r>
-      <w:bookmarkEnd w:id="6"/>
+      <w:bookmarkEnd w:id="7"/>
     </w:p>
     <w:p>
       <w:pPr>
@@ -2337,14 +2612,14 @@
           <w:lang w:val="en-US"/>
         </w:rPr>
       </w:pPr>
-      <w:bookmarkStart w:id="7" w:name="_Toc150011800"/>
+      <w:bookmarkStart w:id="8" w:name="_Toc152338003"/>
       <w:r>
         <w:rPr>
           <w:lang w:val="en-US"/>
         </w:rPr>
         <w:t>Downsides</w:t>
       </w:r>
-      <w:bookmarkEnd w:id="7"/>
+      <w:bookmarkEnd w:id="8"/>
     </w:p>
     <w:p>
       <w:pPr>
@@ -2366,14 +2641,14 @@
           <w:lang w:val="en-US"/>
         </w:rPr>
       </w:pPr>
-      <w:bookmarkStart w:id="8" w:name="_Toc150011801"/>
+      <w:bookmarkStart w:id="9" w:name="_Toc152338004"/>
       <w:r>
         <w:rPr>
           <w:lang w:val="en-US"/>
         </w:rPr>
         <w:t>Malicious use</w:t>
       </w:r>
-      <w:bookmarkEnd w:id="8"/>
+      <w:bookmarkEnd w:id="9"/>
     </w:p>
     <w:p>
       <w:pPr>
@@ -2401,14 +2676,14 @@
           <w:lang w:val="en-US"/>
         </w:rPr>
       </w:pPr>
-      <w:bookmarkStart w:id="9" w:name="_Toc150011802"/>
+      <w:bookmarkStart w:id="10" w:name="_Toc152338005"/>
       <w:r>
         <w:rPr>
           <w:lang w:val="en-US"/>
         </w:rPr>
         <w:t>Energy/Environment</w:t>
       </w:r>
-      <w:bookmarkEnd w:id="9"/>
+      <w:bookmarkEnd w:id="10"/>
     </w:p>
     <w:p>
       <w:pPr>
@@ -2471,14 +2746,14 @@
           <w:lang w:val="en-US"/>
         </w:rPr>
       </w:pPr>
-      <w:bookmarkStart w:id="10" w:name="_Toc150011803"/>
+      <w:bookmarkStart w:id="11" w:name="_Toc152338006"/>
       <w:r>
         <w:rPr>
           <w:lang w:val="en-US"/>
         </w:rPr>
         <w:t>Unforeseen consequences</w:t>
       </w:r>
-      <w:bookmarkEnd w:id="10"/>
+      <w:bookmarkEnd w:id="11"/>
     </w:p>
     <w:p>
       <w:pPr>
@@ -2517,7 +2792,6 @@
           <w:lang w:val="en-US"/>
         </w:rPr>
       </w:pPr>
-      <w:bookmarkStart w:id="11" w:name="_Toc150011804"/>
       <w:r>
         <w:rPr>
           <w:lang w:val="en-US"/>
@@ -2532,6 +2806,7 @@
           <w:lang w:val="en-US"/>
         </w:rPr>
       </w:pPr>
+      <w:bookmarkStart w:id="12" w:name="_Toc152338007"/>
       <w:r>
         <w:rPr>
           <w:lang w:val="en-US"/>
@@ -2539,7 +2814,7 @@
         <w:lastRenderedPageBreak/>
         <w:t>First steps</w:t>
       </w:r>
-      <w:bookmarkEnd w:id="11"/>
+      <w:bookmarkEnd w:id="12"/>
     </w:p>
     <w:p>
       <w:pPr>
@@ -2788,8 +3063,123 @@
       </w:rPr>
     </w:lvl>
   </w:abstractNum>
+  <w:abstractNum w:abstractNumId="1" w15:restartNumberingAfterBreak="0">
+    <w:nsid w:val="290E3320"/>
+    <w:multiLevelType w:val="hybridMultilevel"/>
+    <w:tmpl w:val="614AF080"/>
+    <w:lvl w:ilvl="0" w:tplc="A46077F4">
+      <w:numFmt w:val="bullet"/>
+      <w:lvlText w:val="-"/>
+      <w:lvlJc w:val="left"/>
+      <w:pPr>
+        <w:ind w:left="720" w:hanging="360"/>
+      </w:pPr>
+      <w:rPr>
+        <w:rFonts w:ascii="Calibri" w:eastAsiaTheme="minorHAnsi" w:hAnsi="Calibri" w:cs="Calibri" w:hint="default"/>
+      </w:rPr>
+    </w:lvl>
+    <w:lvl w:ilvl="1" w:tplc="20000003" w:tentative="1">
+      <w:start w:val="1"/>
+      <w:numFmt w:val="bullet"/>
+      <w:lvlText w:val="o"/>
+      <w:lvlJc w:val="left"/>
+      <w:pPr>
+        <w:ind w:left="1440" w:hanging="360"/>
+      </w:pPr>
+      <w:rPr>
+        <w:rFonts w:ascii="Courier New" w:hAnsi="Courier New" w:cs="Courier New" w:hint="default"/>
+      </w:rPr>
+    </w:lvl>
+    <w:lvl w:ilvl="2" w:tplc="20000005" w:tentative="1">
+      <w:start w:val="1"/>
+      <w:numFmt w:val="bullet"/>
+      <w:lvlText w:val=""/>
+      <w:lvlJc w:val="left"/>
+      <w:pPr>
+        <w:ind w:left="2160" w:hanging="360"/>
+      </w:pPr>
+      <w:rPr>
+        <w:rFonts w:ascii="Wingdings" w:hAnsi="Wingdings" w:hint="default"/>
+      </w:rPr>
+    </w:lvl>
+    <w:lvl w:ilvl="3" w:tplc="20000001" w:tentative="1">
+      <w:start w:val="1"/>
+      <w:numFmt w:val="bullet"/>
+      <w:lvlText w:val=""/>
+      <w:lvlJc w:val="left"/>
+      <w:pPr>
+        <w:ind w:left="2880" w:hanging="360"/>
+      </w:pPr>
+      <w:rPr>
+        <w:rFonts w:ascii="Symbol" w:hAnsi="Symbol" w:hint="default"/>
+      </w:rPr>
+    </w:lvl>
+    <w:lvl w:ilvl="4" w:tplc="20000003" w:tentative="1">
+      <w:start w:val="1"/>
+      <w:numFmt w:val="bullet"/>
+      <w:lvlText w:val="o"/>
+      <w:lvlJc w:val="left"/>
+      <w:pPr>
+        <w:ind w:left="3600" w:hanging="360"/>
+      </w:pPr>
+      <w:rPr>
+        <w:rFonts w:ascii="Courier New" w:hAnsi="Courier New" w:cs="Courier New" w:hint="default"/>
+      </w:rPr>
+    </w:lvl>
+    <w:lvl w:ilvl="5" w:tplc="20000005" w:tentative="1">
+      <w:start w:val="1"/>
+      <w:numFmt w:val="bullet"/>
+      <w:lvlText w:val=""/>
+      <w:lvlJc w:val="left"/>
+      <w:pPr>
+        <w:ind w:left="4320" w:hanging="360"/>
+      </w:pPr>
+      <w:rPr>
+        <w:rFonts w:ascii="Wingdings" w:hAnsi="Wingdings" w:hint="default"/>
+      </w:rPr>
+    </w:lvl>
+    <w:lvl w:ilvl="6" w:tplc="20000001" w:tentative="1">
+      <w:start w:val="1"/>
+      <w:numFmt w:val="bullet"/>
+      <w:lvlText w:val=""/>
+      <w:lvlJc w:val="left"/>
+      <w:pPr>
+        <w:ind w:left="5040" w:hanging="360"/>
+      </w:pPr>
+      <w:rPr>
+        <w:rFonts w:ascii="Symbol" w:hAnsi="Symbol" w:hint="default"/>
+      </w:rPr>
+    </w:lvl>
+    <w:lvl w:ilvl="7" w:tplc="20000003" w:tentative="1">
+      <w:start w:val="1"/>
+      <w:numFmt w:val="bullet"/>
+      <w:lvlText w:val="o"/>
+      <w:lvlJc w:val="left"/>
+      <w:pPr>
+        <w:ind w:left="5760" w:hanging="360"/>
+      </w:pPr>
+      <w:rPr>
+        <w:rFonts w:ascii="Courier New" w:hAnsi="Courier New" w:cs="Courier New" w:hint="default"/>
+      </w:rPr>
+    </w:lvl>
+    <w:lvl w:ilvl="8" w:tplc="20000005" w:tentative="1">
+      <w:start w:val="1"/>
+      <w:numFmt w:val="bullet"/>
+      <w:lvlText w:val=""/>
+      <w:lvlJc w:val="left"/>
+      <w:pPr>
+        <w:ind w:left="6480" w:hanging="360"/>
+      </w:pPr>
+      <w:rPr>
+        <w:rFonts w:ascii="Wingdings" w:hAnsi="Wingdings" w:hint="default"/>
+      </w:rPr>
+    </w:lvl>
+  </w:abstractNum>
   <w:num w:numId="1" w16cid:durableId="1976792235">
     <w:abstractNumId w:val="0"/>
+  </w:num>
+  <w:num w:numId="2" w16cid:durableId="355274467">
+    <w:abstractNumId w:val="1"/>
   </w:num>
 </w:numbering>
 </file>

</xml_diff>